<commit_message>
Documento actuaizado con los ss
</commit_message>
<xml_diff>
--- a/Force Push Tecnicas de Integracion.docx
+++ b/Force Push Tecnicas de Integracion.docx
@@ -109,6 +109,133 @@
                   </pic:nvPicPr>
                   <pic:blipFill>
                     <a:blip r:embed="rId6"/>
+                    <a:stretch>
+                      <a:fillRect/>
+                    </a:stretch>
+                  </pic:blipFill>
+                  <pic:spPr>
+                    <a:xfrm>
+                      <a:off x="0" y="0"/>
+                      <a:ext cx="5612130" cy="3156585"/>
+                    </a:xfrm>
+                    <a:prstGeom prst="rect">
+                      <a:avLst/>
+                    </a:prstGeom>
+                  </pic:spPr>
+                </pic:pic>
+              </a:graphicData>
+            </a:graphic>
+          </wp:inline>
+        </w:drawing>
+      </w:r>
+    </w:p>
+    <w:p>
+      <w:r>
+        <w:rPr>
+          <w:noProof/>
+        </w:rPr>
+        <w:drawing>
+          <wp:inline distT="0" distB="0" distL="0" distR="0" wp14:anchorId="1356BB29" wp14:editId="60DC7B75">
+            <wp:extent cx="5612130" cy="3156585"/>
+            <wp:effectExtent l="0" t="0" r="7620" b="5715"/>
+            <wp:docPr id="1904705955" name="Imagen 1" descr="Interfaz de usuario gráfica, Texto, Aplicación, Correo electrónico&#10;&#10;Descripción generada automáticamente"/>
+            <wp:cNvGraphicFramePr>
+              <a:graphicFrameLocks xmlns:a="http://schemas.openxmlformats.org/drawingml/2006/main" noChangeAspect="1"/>
+            </wp:cNvGraphicFramePr>
+            <a:graphic xmlns:a="http://schemas.openxmlformats.org/drawingml/2006/main">
+              <a:graphicData uri="http://schemas.openxmlformats.org/drawingml/2006/picture">
+                <pic:pic xmlns:pic="http://schemas.openxmlformats.org/drawingml/2006/picture">
+                  <pic:nvPicPr>
+                    <pic:cNvPr id="1904705955" name="Imagen 1" descr="Interfaz de usuario gráfica, Texto, Aplicación, Correo electrónico&#10;&#10;Descripción generada automáticamente"/>
+                    <pic:cNvPicPr/>
+                  </pic:nvPicPr>
+                  <pic:blipFill>
+                    <a:blip r:embed="rId7"/>
+                    <a:stretch>
+                      <a:fillRect/>
+                    </a:stretch>
+                  </pic:blipFill>
+                  <pic:spPr>
+                    <a:xfrm>
+                      <a:off x="0" y="0"/>
+                      <a:ext cx="5612130" cy="3156585"/>
+                    </a:xfrm>
+                    <a:prstGeom prst="rect">
+                      <a:avLst/>
+                    </a:prstGeom>
+                  </pic:spPr>
+                </pic:pic>
+              </a:graphicData>
+            </a:graphic>
+          </wp:inline>
+        </w:drawing>
+      </w:r>
+    </w:p>
+    <w:p>
+      <w:r>
+        <w:rPr>
+          <w:noProof/>
+        </w:rPr>
+        <w:lastRenderedPageBreak/>
+        <w:drawing>
+          <wp:inline distT="0" distB="0" distL="0" distR="0" wp14:anchorId="2DF4C85E" wp14:editId="10468C2C">
+            <wp:extent cx="5612130" cy="3156585"/>
+            <wp:effectExtent l="0" t="0" r="7620" b="5715"/>
+            <wp:docPr id="984784149" name="Imagen 1" descr="Captura de pantalla de computadora&#10;&#10;Descripción generada automáticamente"/>
+            <wp:cNvGraphicFramePr>
+              <a:graphicFrameLocks xmlns:a="http://schemas.openxmlformats.org/drawingml/2006/main" noChangeAspect="1"/>
+            </wp:cNvGraphicFramePr>
+            <a:graphic xmlns:a="http://schemas.openxmlformats.org/drawingml/2006/main">
+              <a:graphicData uri="http://schemas.openxmlformats.org/drawingml/2006/picture">
+                <pic:pic xmlns:pic="http://schemas.openxmlformats.org/drawingml/2006/picture">
+                  <pic:nvPicPr>
+                    <pic:cNvPr id="984784149" name="Imagen 1" descr="Captura de pantalla de computadora&#10;&#10;Descripción generada automáticamente"/>
+                    <pic:cNvPicPr/>
+                  </pic:nvPicPr>
+                  <pic:blipFill>
+                    <a:blip r:embed="rId8"/>
+                    <a:stretch>
+                      <a:fillRect/>
+                    </a:stretch>
+                  </pic:blipFill>
+                  <pic:spPr>
+                    <a:xfrm>
+                      <a:off x="0" y="0"/>
+                      <a:ext cx="5612130" cy="3156585"/>
+                    </a:xfrm>
+                    <a:prstGeom prst="rect">
+                      <a:avLst/>
+                    </a:prstGeom>
+                  </pic:spPr>
+                </pic:pic>
+              </a:graphicData>
+            </a:graphic>
+          </wp:inline>
+        </w:drawing>
+      </w:r>
+    </w:p>
+    <w:p>
+      <w:r>
+        <w:rPr>
+          <w:noProof/>
+        </w:rPr>
+        <w:drawing>
+          <wp:inline distT="0" distB="0" distL="0" distR="0" wp14:anchorId="4F4979F7" wp14:editId="24C3D771">
+            <wp:extent cx="5612130" cy="3156585"/>
+            <wp:effectExtent l="0" t="0" r="7620" b="5715"/>
+            <wp:docPr id="1512389418" name="Imagen 1" descr="Interfaz de usuario gráfica, Texto, Aplicación&#10;&#10;Descripción generada automáticamente"/>
+            <wp:cNvGraphicFramePr>
+              <a:graphicFrameLocks xmlns:a="http://schemas.openxmlformats.org/drawingml/2006/main" noChangeAspect="1"/>
+            </wp:cNvGraphicFramePr>
+            <a:graphic xmlns:a="http://schemas.openxmlformats.org/drawingml/2006/main">
+              <a:graphicData uri="http://schemas.openxmlformats.org/drawingml/2006/picture">
+                <pic:pic xmlns:pic="http://schemas.openxmlformats.org/drawingml/2006/picture">
+                  <pic:nvPicPr>
+                    <pic:cNvPr id="1512389418" name="Imagen 1" descr="Interfaz de usuario gráfica, Texto, Aplicación&#10;&#10;Descripción generada automáticamente"/>
+                    <pic:cNvPicPr/>
+                  </pic:nvPicPr>
+                  <pic:blipFill>
+                    <a:blip r:embed="rId9"/>
                     <a:stretch>
                       <a:fillRect/>
                     </a:stretch>

</xml_diff>